<commit_message>
Test code to get temp and humidity form FMI api, save it to xml file and read the file and make dataframe from it
</commit_message>
<xml_diff>
--- a/documentation/Technical Documentation.docx
+++ b/documentation/Technical Documentation.docx
@@ -174,6 +174,64 @@
         <w:t>Overview</w:t>
       </w:r>
       <w:bookmarkEnd w:id="0"/>
+    </w:p>
+    <w:p>
+      <w:r>
+        <w:t xml:space="preserve">Getting data from FMI </w:t>
+      </w:r>
+      <w:hyperlink r:id="rId5" w:history="1">
+        <w:r>
+          <w:rPr>
+            <w:rStyle w:val="Hyperlink"/>
+          </w:rPr>
+          <w:t>https://www.ilmatieteenlaitos.fi/latauspalvelun-pikaohje</w:t>
+        </w:r>
+      </w:hyperlink>
+    </w:p>
+    <w:p>
+      <w:r>
+        <w:br w:type="page"/>
+      </w:r>
+    </w:p>
+    <w:p>
+      <w:pPr>
+        <w:pStyle w:val="Heading1"/>
+      </w:pPr>
+      <w:r>
+        <w:lastRenderedPageBreak/>
+        <w:t>Links</w:t>
+      </w:r>
+    </w:p>
+    <w:p>
+      <w:r>
+        <w:t xml:space="preserve">FMI open data </w:t>
+      </w:r>
+      <w:r>
+        <w:t>API</w:t>
+      </w:r>
+      <w:r>
+        <w:t xml:space="preserve">: </w:t>
+      </w:r>
+      <w:hyperlink r:id="rId6" w:history="1">
+        <w:r>
+          <w:rPr>
+            <w:rStyle w:val="Hyperlink"/>
+          </w:rPr>
+          <w:t>http://openda</w:t>
+        </w:r>
+        <w:r>
+          <w:rPr>
+            <w:rStyle w:val="Hyperlink"/>
+          </w:rPr>
+          <w:t>t</w:t>
+        </w:r>
+        <w:r>
+          <w:rPr>
+            <w:rStyle w:val="Hyperlink"/>
+          </w:rPr>
+          <w:t>a.fmi.fi/wfs</w:t>
+        </w:r>
+      </w:hyperlink>
     </w:p>
     <w:sectPr>
       <w:pgSz w:w="11906" w:h="16838"/>
@@ -1189,6 +1247,30 @@
       <w:u w:val="single"/>
     </w:rPr>
   </w:style>
+  <w:style w:type="character" w:styleId="UnresolvedMention">
+    <w:name w:val="Unresolved Mention"/>
+    <w:basedOn w:val="DefaultParagraphFont"/>
+    <w:uiPriority w:val="99"/>
+    <w:semiHidden/>
+    <w:unhideWhenUsed/>
+    <w:rsid w:val="00EB4760"/>
+    <w:rPr>
+      <w:color w:val="605E5C"/>
+      <w:shd w:val="clear" w:color="auto" w:fill="E1DFDD"/>
+    </w:rPr>
+  </w:style>
+  <w:style w:type="character" w:styleId="FollowedHyperlink">
+    <w:name w:val="FollowedHyperlink"/>
+    <w:basedOn w:val="DefaultParagraphFont"/>
+    <w:uiPriority w:val="99"/>
+    <w:semiHidden/>
+    <w:unhideWhenUsed/>
+    <w:rsid w:val="00EB4760"/>
+    <w:rPr>
+      <w:color w:val="96607D" w:themeColor="followedHyperlink"/>
+      <w:u w:val="single"/>
+    </w:rPr>
+  </w:style>
 </w:styles>
 </file>
 

</xml_diff>